<commit_message>
removed the compulsion of landscape
</commit_message>
<xml_diff>
--- a/posts/basic_computers/blog.docx
+++ b/posts/basic_computers/blog.docx
@@ -216,7 +216,6 @@
         <w:rPr>
           <w:lang w:val="en-US"/>
         </w:rPr>
-        <w:lastRenderedPageBreak/>
         <w:t>Laptop</w:t>
       </w:r>
       <w:r>
@@ -315,7 +314,6 @@
         <w:rPr>
           <w:noProof/>
         </w:rPr>
-        <w:lastRenderedPageBreak/>
         <w:drawing>
           <wp:inline distT="0" distB="0" distL="0" distR="0" wp14:anchorId="3DA5B62D" wp14:editId="73802955">
             <wp:extent cx="5731510" cy="3223895"/>
@@ -601,14 +599,7 @@
         <w:rPr>
           <w:lang w:val="en-US"/>
         </w:rPr>
-        <w:t xml:space="preserve">These computers are the most used and bought ones. Mostly because they are small enough to fit into people’s pockets. These computers have the least computing </w:t>
-      </w:r>
-      <w:r>
-        <w:rPr>
-          <w:lang w:val="en-US"/>
-        </w:rPr>
-        <w:lastRenderedPageBreak/>
-        <w:t>power when compared to the other ones in this blog. Their size and lack of performance makes them the cheapest too! Nevertheless, these computers are powerful enough for the average person to call, text or even watch movies and play low weight games.</w:t>
+        <w:t>These computers are the most used and bought ones. Mostly because they are small enough to fit into people’s pockets. These computers have the least computing power when compared to the other ones in this blog. Their size and lack of performance makes them the cheapest too! Nevertheless, these computers are powerful enough for the average person to call, text or even watch movies and play low weight games.</w:t>
       </w:r>
     </w:p>
     <w:p>

</xml_diff>